<commit_message>
added rules, money, combined cities and loads
cities and loads are now one document
added money
added rules
updated readme, fixed typo and grammar.
</commit_message>
<xml_diff>
--- a/guides/the-loads.docx
+++ b/guides/the-loads.docx
@@ -26,6 +26,7 @@
           </w:tcPr>
           <w:p>
             <w:pPr>
+              <w:spacing w:before="240"/>
               <w:ind w:right="342"/>
               <w:jc w:val="center"/>
               <w:rPr>
@@ -97,6 +98,9 @@
               <w:tc>
                 <w:tcPr>
                   <w:tcW w:w="3217" w:type="dxa"/>
+                  <w:tcBorders>
+                    <w:bottom w:val="nil"/>
+                  </w:tcBorders>
                 </w:tcPr>
                 <w:p>
                   <w:pPr>
@@ -126,6 +130,9 @@
               <w:tc>
                 <w:tcPr>
                   <w:tcW w:w="2072" w:type="dxa"/>
+                  <w:tcBorders>
+                    <w:bottom w:val="nil"/>
+                  </w:tcBorders>
                 </w:tcPr>
                 <w:p>
                   <w:pPr>
@@ -142,6 +149,10 @@
               <w:tc>
                 <w:tcPr>
                   <w:tcW w:w="3217" w:type="dxa"/>
+                  <w:tcBorders>
+                    <w:top w:val="nil"/>
+                    <w:bottom w:val="single" w:sz="4" w:space="0" w:color="auto"/>
+                  </w:tcBorders>
                 </w:tcPr>
                 <w:tbl>
                   <w:tblPr>
@@ -259,6 +270,10 @@
               <w:tc>
                 <w:tcPr>
                   <w:tcW w:w="2072" w:type="dxa"/>
+                  <w:tcBorders>
+                    <w:top w:val="nil"/>
+                    <w:bottom w:val="single" w:sz="4" w:space="0" w:color="auto"/>
+                  </w:tcBorders>
                 </w:tcPr>
                 <w:p>
                   <w:pPr>
@@ -291,6 +306,9 @@
               <w:tc>
                 <w:tcPr>
                   <w:tcW w:w="3217" w:type="dxa"/>
+                  <w:tcBorders>
+                    <w:top w:val="single" w:sz="4" w:space="0" w:color="auto"/>
+                  </w:tcBorders>
                 </w:tcPr>
                 <w:tbl>
                   <w:tblPr>
@@ -400,6 +418,9 @@
               <w:tc>
                 <w:tcPr>
                   <w:tcW w:w="2072" w:type="dxa"/>
+                  <w:tcBorders>
+                    <w:top w:val="single" w:sz="4" w:space="0" w:color="auto"/>
+                  </w:tcBorders>
                 </w:tcPr>
                 <w:p>
                   <w:pPr>
@@ -1558,6 +1579,7 @@
                       </w:tcPr>
                       <w:p>
                         <w:pPr>
+                          <w:spacing w:before="20"/>
                           <w:rPr>
                             <w:sz w:val="26"/>
                             <w:szCs w:val="26"/>
@@ -2226,10 +2248,11 @@
                 <w:tcPr>
                   <w:tcW w:w="3073" w:type="dxa"/>
                 </w:tcPr>
+                <w:p/>
                 <w:tbl>
                   <w:tblPr>
                     <w:tblStyle w:val="TableGrid"/>
-                    <w:tblW w:w="2397" w:type="dxa"/>
+                    <w:tblW w:w="2399" w:type="dxa"/>
                     <w:tblBorders>
                       <w:top w:val="none" w:sz="0" w:space="0" w:color="auto"/>
                       <w:left w:val="none" w:sz="0" w:space="0" w:color="auto"/>
@@ -2247,7 +2270,7 @@
                   <w:tr>
                     <w:tc>
                       <w:tcPr>
-                        <w:tcW w:w="1399" w:type="dxa"/>
+                        <w:tcW w:w="1391" w:type="dxa"/>
                       </w:tcPr>
                       <w:p>
                         <w:pPr>
@@ -2276,7 +2299,7 @@
                     </w:tc>
                     <w:tc>
                       <w:tcPr>
-                        <w:tcW w:w="998" w:type="dxa"/>
+                        <w:tcW w:w="1008" w:type="dxa"/>
                       </w:tcPr>
                       <w:p>
                         <w:pPr>
@@ -2352,6 +2375,15 @@
                       <w:szCs w:val="26"/>
                     </w:rPr>
                   </w:pPr>
+                </w:p>
+                <w:p>
+                  <w:pPr>
+                    <w:jc w:val="right"/>
+                    <w:rPr>
+                      <w:sz w:val="26"/>
+                      <w:szCs w:val="26"/>
+                    </w:rPr>
+                  </w:pPr>
                   <w:r>
                     <w:rPr>
                       <w:sz w:val="26"/>
@@ -4626,8 +4658,1799 @@
         </w:rPr>
       </w:pPr>
     </w:p>
+    <w:tbl>
+      <w:tblPr>
+        <w:tblStyle w:val="TableGrid"/>
+        <w:tblW w:w="0" w:type="auto"/>
+        <w:tblBorders>
+          <w:top w:val="none" w:sz="0" w:space="0" w:color="auto"/>
+          <w:left w:val="none" w:sz="0" w:space="0" w:color="auto"/>
+          <w:bottom w:val="none" w:sz="0" w:space="0" w:color="auto"/>
+          <w:right w:val="none" w:sz="0" w:space="0" w:color="auto"/>
+          <w:insideH w:val="none" w:sz="0" w:space="0" w:color="auto"/>
+          <w:insideV w:val="none" w:sz="0" w:space="0" w:color="auto"/>
+        </w:tblBorders>
+        <w:tblLook w:val="04A0" w:firstRow="1" w:lastRow="0" w:firstColumn="1" w:lastColumn="0" w:noHBand="0" w:noVBand="1"/>
+      </w:tblPr>
+      <w:tblGrid>
+        <w:gridCol w:w="5395"/>
+        <w:gridCol w:w="5395"/>
+      </w:tblGrid>
+      <w:tr>
+        <w:tc>
+          <w:tcPr>
+            <w:tcW w:w="5395" w:type="dxa"/>
+            <w:tcBorders>
+              <w:right w:val="single" w:sz="4" w:space="0" w:color="auto"/>
+            </w:tcBorders>
+          </w:tcPr>
+          <w:p>
+            <w:pPr>
+              <w:spacing w:beforeLines="20" w:before="48"/>
+              <w:jc w:val="center"/>
+              <w:rPr>
+                <w:b/>
+                <w:bCs/>
+                <w:sz w:val="40"/>
+                <w:szCs w:val="40"/>
+              </w:rPr>
+            </w:pPr>
+          </w:p>
+          <w:p>
+            <w:pPr>
+              <w:spacing w:beforeLines="20" w:before="48"/>
+              <w:jc w:val="center"/>
+              <w:rPr>
+                <w:b/>
+                <w:bCs/>
+                <w:sz w:val="40"/>
+                <w:szCs w:val="40"/>
+              </w:rPr>
+            </w:pPr>
+            <w:r>
+              <w:rPr>
+                <w:b/>
+                <w:bCs/>
+                <w:sz w:val="40"/>
+                <w:szCs w:val="40"/>
+              </w:rPr>
+              <w:t>THE CITIES</w:t>
+            </w:r>
+          </w:p>
+          <w:p>
+            <w:pPr>
+              <w:spacing w:beforeLines="20" w:before="48"/>
+              <w:jc w:val="center"/>
+              <w:rPr>
+                <w:i/>
+                <w:iCs/>
+              </w:rPr>
+            </w:pPr>
+            <w:r>
+              <w:rPr>
+                <w:i/>
+                <w:iCs/>
+              </w:rPr>
+              <w:t>where loads may be picked up</w:t>
+            </w:r>
+          </w:p>
+          <w:p>
+            <w:pPr>
+              <w:spacing w:beforeLines="20" w:before="48"/>
+              <w:jc w:val="center"/>
+              <w:rPr>
+                <w:i/>
+                <w:iCs/>
+              </w:rPr>
+            </w:pPr>
+          </w:p>
+          <w:p>
+            <w:pPr>
+              <w:spacing w:beforeLines="20" w:before="48"/>
+              <w:jc w:val="center"/>
+              <w:rPr>
+                <w:i/>
+                <w:iCs/>
+              </w:rPr>
+            </w:pPr>
+          </w:p>
+          <w:tbl>
+            <w:tblPr>
+              <w:tblStyle w:val="TableGrid"/>
+              <w:tblW w:w="0" w:type="auto"/>
+              <w:tblBorders>
+                <w:top w:val="none" w:sz="0" w:space="0" w:color="auto"/>
+                <w:left w:val="none" w:sz="0" w:space="0" w:color="auto"/>
+                <w:bottom w:val="none" w:sz="0" w:space="0" w:color="auto"/>
+                <w:right w:val="none" w:sz="0" w:space="0" w:color="auto"/>
+                <w:insideV w:val="none" w:sz="0" w:space="0" w:color="auto"/>
+              </w:tblBorders>
+              <w:tblLook w:val="04A0" w:firstRow="1" w:lastRow="0" w:firstColumn="1" w:lastColumn="0" w:noHBand="0" w:noVBand="1"/>
+            </w:tblPr>
+            <w:tblGrid>
+              <w:gridCol w:w="2581"/>
+              <w:gridCol w:w="2520"/>
+            </w:tblGrid>
+            <w:tr>
+              <w:tc>
+                <w:tcPr>
+                  <w:tcW w:w="2581" w:type="dxa"/>
+                </w:tcPr>
+                <w:p>
+                  <w:pPr>
+                    <w:spacing w:beforeLines="20" w:before="48"/>
+                  </w:pPr>
+                  <w:r>
+                    <w:t>Atlanta</w:t>
+                  </w:r>
+                </w:p>
+              </w:tc>
+              <w:tc>
+                <w:tcPr>
+                  <w:tcW w:w="2520" w:type="dxa"/>
+                </w:tcPr>
+                <w:p>
+                  <w:pPr>
+                    <w:spacing w:beforeLines="20" w:before="48"/>
+                    <w:jc w:val="right"/>
+                  </w:pPr>
+                </w:p>
+              </w:tc>
+            </w:tr>
+            <w:tr>
+              <w:tc>
+                <w:tcPr>
+                  <w:tcW w:w="2581" w:type="dxa"/>
+                </w:tcPr>
+                <w:p>
+                  <w:pPr>
+                    <w:spacing w:beforeLines="20" w:before="48"/>
+                  </w:pPr>
+                  <w:r>
+                    <w:t>Billings</w:t>
+                  </w:r>
+                </w:p>
+              </w:tc>
+              <w:tc>
+                <w:tcPr>
+                  <w:tcW w:w="2520" w:type="dxa"/>
+                </w:tcPr>
+                <w:p>
+                  <w:pPr>
+                    <w:spacing w:beforeLines="20" w:before="48"/>
+                    <w:jc w:val="right"/>
+                  </w:pPr>
+                  <w:r>
+                    <w:t>Cattle</w:t>
+                  </w:r>
+                </w:p>
+                <w:p>
+                  <w:pPr>
+                    <w:spacing w:beforeLines="20" w:before="48"/>
+                    <w:jc w:val="right"/>
+                  </w:pPr>
+                  <w:r>
+                    <w:t>Sheep</w:t>
+                  </w:r>
+                </w:p>
+              </w:tc>
+            </w:tr>
+            <w:tr>
+              <w:tc>
+                <w:tcPr>
+                  <w:tcW w:w="2581" w:type="dxa"/>
+                </w:tcPr>
+                <w:p>
+                  <w:pPr>
+                    <w:spacing w:beforeLines="20" w:before="48"/>
+                  </w:pPr>
+                  <w:r>
+                    <w:t>Birmingham</w:t>
+                  </w:r>
+                </w:p>
+              </w:tc>
+              <w:tc>
+                <w:tcPr>
+                  <w:tcW w:w="2520" w:type="dxa"/>
+                </w:tcPr>
+                <w:p>
+                  <w:pPr>
+                    <w:spacing w:beforeLines="20" w:before="48"/>
+                    <w:jc w:val="right"/>
+                  </w:pPr>
+                  <w:r>
+                    <w:t>Iron</w:t>
+                  </w:r>
+                </w:p>
+                <w:p>
+                  <w:pPr>
+                    <w:spacing w:beforeLines="20" w:before="48"/>
+                    <w:jc w:val="right"/>
+                  </w:pPr>
+                  <w:r>
+                    <w:t>Stee</w:t>
+                  </w:r>
+                  <w:r>
+                    <w:t>l</w:t>
+                  </w:r>
+                </w:p>
+              </w:tc>
+            </w:tr>
+            <w:tr>
+              <w:tc>
+                <w:tcPr>
+                  <w:tcW w:w="2581" w:type="dxa"/>
+                </w:tcPr>
+                <w:p>
+                  <w:pPr>
+                    <w:spacing w:beforeLines="20" w:before="48"/>
+                  </w:pPr>
+                  <w:r>
+                    <w:t>Boise</w:t>
+                  </w:r>
+                </w:p>
+              </w:tc>
+              <w:tc>
+                <w:tcPr>
+                  <w:tcW w:w="2520" w:type="dxa"/>
+                </w:tcPr>
+                <w:p>
+                  <w:pPr>
+                    <w:spacing w:beforeLines="20" w:before="48"/>
+                    <w:jc w:val="right"/>
+                  </w:pPr>
+                  <w:r>
+                    <w:t>Lead</w:t>
+                  </w:r>
+                </w:p>
+              </w:tc>
+            </w:tr>
+            <w:tr>
+              <w:tc>
+                <w:tcPr>
+                  <w:tcW w:w="2581" w:type="dxa"/>
+                </w:tcPr>
+                <w:p>
+                  <w:pPr>
+                    <w:spacing w:beforeLines="20" w:before="48"/>
+                  </w:pPr>
+                  <w:r>
+                    <w:t>Boston</w:t>
+                  </w:r>
+                </w:p>
+              </w:tc>
+              <w:tc>
+                <w:tcPr>
+                  <w:tcW w:w="2520" w:type="dxa"/>
+                </w:tcPr>
+                <w:p>
+                  <w:pPr>
+                    <w:spacing w:beforeLines="20" w:before="48"/>
+                    <w:jc w:val="right"/>
+                  </w:pPr>
+                  <w:r>
+                    <w:t>Machinery</w:t>
+                  </w:r>
+                </w:p>
+                <w:p>
+                  <w:pPr>
+                    <w:spacing w:beforeLines="20" w:before="48"/>
+                    <w:jc w:val="right"/>
+                  </w:pPr>
+                  <w:r>
+                    <w:t>Fish</w:t>
+                  </w:r>
+                </w:p>
+              </w:tc>
+            </w:tr>
+            <w:tr>
+              <w:tc>
+                <w:tcPr>
+                  <w:tcW w:w="2581" w:type="dxa"/>
+                </w:tcPr>
+                <w:p>
+                  <w:pPr>
+                    <w:spacing w:beforeLines="20" w:before="48"/>
+                  </w:pPr>
+                  <w:r>
+                    <w:t>Buffalo</w:t>
+                  </w:r>
+                </w:p>
+              </w:tc>
+              <w:tc>
+                <w:tcPr>
+                  <w:tcW w:w="2520" w:type="dxa"/>
+                </w:tcPr>
+                <w:p>
+                  <w:pPr>
+                    <w:spacing w:beforeLines="20" w:before="48"/>
+                    <w:jc w:val="right"/>
+                  </w:pPr>
+                  <w:r>
+                    <w:t>Machinery</w:t>
+                  </w:r>
+                </w:p>
+              </w:tc>
+            </w:tr>
+            <w:tr>
+              <w:tc>
+                <w:tcPr>
+                  <w:tcW w:w="2581" w:type="dxa"/>
+                </w:tcPr>
+                <w:p>
+                  <w:pPr>
+                    <w:spacing w:beforeLines="20" w:before="48"/>
+                  </w:pPr>
+                  <w:r>
+                    <w:t>Calgary</w:t>
+                  </w:r>
+                </w:p>
+              </w:tc>
+              <w:tc>
+                <w:tcPr>
+                  <w:tcW w:w="2520" w:type="dxa"/>
+                </w:tcPr>
+                <w:p>
+                  <w:pPr>
+                    <w:spacing w:beforeLines="20" w:before="48"/>
+                    <w:jc w:val="right"/>
+                  </w:pPr>
+                  <w:r>
+                    <w:t>Cattle</w:t>
+                  </w:r>
+                </w:p>
+                <w:p>
+                  <w:pPr>
+                    <w:spacing w:beforeLines="20" w:before="48"/>
+                    <w:jc w:val="right"/>
+                  </w:pPr>
+                  <w:r>
+                    <w:t>Lead</w:t>
+                  </w:r>
+                </w:p>
+              </w:tc>
+            </w:tr>
+            <w:tr>
+              <w:tc>
+                <w:tcPr>
+                  <w:tcW w:w="2581" w:type="dxa"/>
+                </w:tcPr>
+                <w:p>
+                  <w:pPr>
+                    <w:spacing w:beforeLines="20" w:before="48"/>
+                  </w:pPr>
+                  <w:r>
+                    <w:t>Cheyenne</w:t>
+                  </w:r>
+                </w:p>
+              </w:tc>
+              <w:tc>
+                <w:tcPr>
+                  <w:tcW w:w="2520" w:type="dxa"/>
+                </w:tcPr>
+                <w:p>
+                  <w:pPr>
+                    <w:spacing w:beforeLines="20" w:before="48"/>
+                    <w:jc w:val="right"/>
+                  </w:pPr>
+                  <w:r>
+                    <w:t>Cattle</w:t>
+                  </w:r>
+                </w:p>
+              </w:tc>
+            </w:tr>
+            <w:tr>
+              <w:tc>
+                <w:tcPr>
+                  <w:tcW w:w="2581" w:type="dxa"/>
+                </w:tcPr>
+                <w:p>
+                  <w:pPr>
+                    <w:spacing w:beforeLines="20" w:before="48"/>
+                  </w:pPr>
+                  <w:r>
+                    <w:t>Chicago</w:t>
+                  </w:r>
+                </w:p>
+              </w:tc>
+              <w:tc>
+                <w:tcPr>
+                  <w:tcW w:w="2520" w:type="dxa"/>
+                </w:tcPr>
+                <w:p>
+                  <w:pPr>
+                    <w:spacing w:beforeLines="20" w:before="48"/>
+                    <w:jc w:val="right"/>
+                  </w:pPr>
+                  <w:r>
+                    <w:t>Tourists</w:t>
+                  </w:r>
+                </w:p>
+              </w:tc>
+            </w:tr>
+            <w:tr>
+              <w:tc>
+                <w:tcPr>
+                  <w:tcW w:w="2581" w:type="dxa"/>
+                </w:tcPr>
+                <w:p>
+                  <w:pPr>
+                    <w:spacing w:beforeLines="20" w:before="48"/>
+                  </w:pPr>
+                  <w:r>
+                    <w:t>Cincinnati</w:t>
+                  </w:r>
+                </w:p>
+              </w:tc>
+              <w:tc>
+                <w:tcPr>
+                  <w:tcW w:w="2520" w:type="dxa"/>
+                </w:tcPr>
+                <w:p>
+                  <w:pPr>
+                    <w:spacing w:beforeLines="20" w:before="48"/>
+                    <w:jc w:val="right"/>
+                  </w:pPr>
+                  <w:r>
+                    <w:t>Machinery</w:t>
+                  </w:r>
+                </w:p>
+                <w:p>
+                  <w:pPr>
+                    <w:spacing w:beforeLines="20" w:before="48"/>
+                    <w:jc w:val="right"/>
+                  </w:pPr>
+                  <w:r>
+                    <w:t>Coal</w:t>
+                  </w:r>
+                </w:p>
+              </w:tc>
+            </w:tr>
+            <w:tr>
+              <w:tc>
+                <w:tcPr>
+                  <w:tcW w:w="2581" w:type="dxa"/>
+                </w:tcPr>
+                <w:p>
+                  <w:pPr>
+                    <w:spacing w:beforeLines="20" w:before="48"/>
+                  </w:pPr>
+                  <w:r>
+                    <w:t>Dallas</w:t>
+                  </w:r>
+                </w:p>
+              </w:tc>
+              <w:tc>
+                <w:tcPr>
+                  <w:tcW w:w="2520" w:type="dxa"/>
+                </w:tcPr>
+                <w:p>
+                  <w:pPr>
+                    <w:spacing w:beforeLines="20" w:before="48"/>
+                    <w:jc w:val="right"/>
+                  </w:pPr>
+                  <w:r>
+                    <w:t>Cotton</w:t>
+                  </w:r>
+                </w:p>
+                <w:p>
+                  <w:pPr>
+                    <w:spacing w:beforeLines="20" w:before="48"/>
+                    <w:jc w:val="right"/>
+                  </w:pPr>
+                  <w:r>
+                    <w:t>Oil</w:t>
+                  </w:r>
+                </w:p>
+              </w:tc>
+            </w:tr>
+            <w:tr>
+              <w:tc>
+                <w:tcPr>
+                  <w:tcW w:w="2581" w:type="dxa"/>
+                </w:tcPr>
+                <w:p>
+                  <w:pPr>
+                    <w:spacing w:beforeLines="20" w:before="48"/>
+                  </w:pPr>
+                  <w:r>
+                    <w:t>Denver</w:t>
+                  </w:r>
+                </w:p>
+              </w:tc>
+              <w:tc>
+                <w:tcPr>
+                  <w:tcW w:w="2520" w:type="dxa"/>
+                </w:tcPr>
+                <w:p>
+                  <w:pPr>
+                    <w:spacing w:beforeLines="20" w:before="48"/>
+                    <w:jc w:val="right"/>
+                  </w:pPr>
+                  <w:r>
+                    <w:t>Lead</w:t>
+                  </w:r>
+                </w:p>
+              </w:tc>
+            </w:tr>
+            <w:tr>
+              <w:tc>
+                <w:tcPr>
+                  <w:tcW w:w="2581" w:type="dxa"/>
+                </w:tcPr>
+                <w:p>
+                  <w:pPr>
+                    <w:spacing w:beforeLines="20" w:before="48"/>
+                  </w:pPr>
+                  <w:r>
+                    <w:t>Des Moines</w:t>
+                  </w:r>
+                </w:p>
+              </w:tc>
+              <w:tc>
+                <w:tcPr>
+                  <w:tcW w:w="2520" w:type="dxa"/>
+                </w:tcPr>
+                <w:p>
+                  <w:pPr>
+                    <w:spacing w:beforeLines="20" w:before="48"/>
+                    <w:jc w:val="right"/>
+                  </w:pPr>
+                  <w:r>
+                    <w:t>Corn</w:t>
+                  </w:r>
+                </w:p>
+                <w:p>
+                  <w:pPr>
+                    <w:spacing w:beforeLines="20" w:before="48"/>
+                    <w:jc w:val="right"/>
+                  </w:pPr>
+                  <w:r>
+                    <w:t>Swine</w:t>
+                  </w:r>
+                </w:p>
+              </w:tc>
+            </w:tr>
+            <w:tr>
+              <w:tc>
+                <w:tcPr>
+                  <w:tcW w:w="2581" w:type="dxa"/>
+                </w:tcPr>
+                <w:p>
+                  <w:pPr>
+                    <w:spacing w:beforeLines="20" w:before="48"/>
+                  </w:pPr>
+                  <w:r>
+                    <w:t>Detroit</w:t>
+                  </w:r>
+                </w:p>
+              </w:tc>
+              <w:tc>
+                <w:tcPr>
+                  <w:tcW w:w="2520" w:type="dxa"/>
+                </w:tcPr>
+                <w:p>
+                  <w:pPr>
+                    <w:spacing w:beforeLines="20" w:before="48"/>
+                    <w:jc w:val="right"/>
+                  </w:pPr>
+                  <w:r>
+                    <w:t>Cars</w:t>
+                  </w:r>
+                </w:p>
+              </w:tc>
+            </w:tr>
+            <w:tr>
+              <w:tc>
+                <w:tcPr>
+                  <w:tcW w:w="2581" w:type="dxa"/>
+                </w:tcPr>
+                <w:p>
+                  <w:pPr>
+                    <w:spacing w:beforeLines="20" w:before="48"/>
+                  </w:pPr>
+                  <w:r>
+                    <w:t>Duluth</w:t>
+                  </w:r>
+                </w:p>
+              </w:tc>
+              <w:tc>
+                <w:tcPr>
+                  <w:tcW w:w="2520" w:type="dxa"/>
+                </w:tcPr>
+                <w:p>
+                  <w:pPr>
+                    <w:spacing w:beforeLines="20" w:before="48"/>
+                    <w:jc w:val="right"/>
+                  </w:pPr>
+                  <w:r>
+                    <w:t>Iron</w:t>
+                  </w:r>
+                </w:p>
+                <w:p>
+                  <w:pPr>
+                    <w:spacing w:beforeLines="20" w:before="48"/>
+                    <w:jc w:val="right"/>
+                  </w:pPr>
+                  <w:r>
+                    <w:t>Coal</w:t>
+                  </w:r>
+                </w:p>
+              </w:tc>
+            </w:tr>
+            <w:tr>
+              <w:tc>
+                <w:tcPr>
+                  <w:tcW w:w="2581" w:type="dxa"/>
+                </w:tcPr>
+                <w:p>
+                  <w:pPr>
+                    <w:spacing w:beforeLines="20" w:before="48"/>
+                  </w:pPr>
+                  <w:r>
+                    <w:t>Fargo</w:t>
+                  </w:r>
+                </w:p>
+              </w:tc>
+              <w:tc>
+                <w:tcPr>
+                  <w:tcW w:w="2520" w:type="dxa"/>
+                </w:tcPr>
+                <w:p>
+                  <w:pPr>
+                    <w:spacing w:beforeLines="20" w:before="48"/>
+                    <w:jc w:val="right"/>
+                  </w:pPr>
+                  <w:r>
+                    <w:t>Oats</w:t>
+                  </w:r>
+                </w:p>
+              </w:tc>
+            </w:tr>
+            <w:tr>
+              <w:tc>
+                <w:tcPr>
+                  <w:tcW w:w="2581" w:type="dxa"/>
+                </w:tcPr>
+                <w:p>
+                  <w:pPr>
+                    <w:spacing w:beforeLines="20" w:before="48"/>
+                  </w:pPr>
+                  <w:r>
+                    <w:t>Houston</w:t>
+                  </w:r>
+                </w:p>
+              </w:tc>
+              <w:tc>
+                <w:tcPr>
+                  <w:tcW w:w="2520" w:type="dxa"/>
+                </w:tcPr>
+                <w:p>
+                  <w:pPr>
+                    <w:spacing w:beforeLines="20" w:before="48"/>
+                    <w:jc w:val="right"/>
+                  </w:pPr>
+                  <w:r>
+                    <w:t>Oil</w:t>
+                  </w:r>
+                </w:p>
+                <w:p>
+                  <w:pPr>
+                    <w:spacing w:beforeLines="20" w:before="48"/>
+                    <w:jc w:val="right"/>
+                  </w:pPr>
+                  <w:r>
+                    <w:t>Rice</w:t>
+                  </w:r>
+                </w:p>
+              </w:tc>
+            </w:tr>
+            <w:tr>
+              <w:tc>
+                <w:tcPr>
+                  <w:tcW w:w="2581" w:type="dxa"/>
+                </w:tcPr>
+                <w:p>
+                  <w:pPr>
+                    <w:spacing w:beforeLines="20" w:before="48"/>
+                  </w:pPr>
+                  <w:r>
+                    <w:t>Jackson</w:t>
+                  </w:r>
+                </w:p>
+              </w:tc>
+              <w:tc>
+                <w:tcPr>
+                  <w:tcW w:w="2520" w:type="dxa"/>
+                </w:tcPr>
+                <w:p>
+                  <w:pPr>
+                    <w:spacing w:beforeLines="20" w:before="48"/>
+                    <w:jc w:val="right"/>
+                  </w:pPr>
+                  <w:r>
+                    <w:t>Machinery</w:t>
+                  </w:r>
+                </w:p>
+              </w:tc>
+            </w:tr>
+            <w:tr>
+              <w:tc>
+                <w:tcPr>
+                  <w:tcW w:w="2581" w:type="dxa"/>
+                </w:tcPr>
+                <w:p>
+                  <w:pPr>
+                    <w:spacing w:beforeLines="20" w:before="48"/>
+                  </w:pPr>
+                  <w:r>
+                    <w:t>Kansas City</w:t>
+                  </w:r>
+                </w:p>
+              </w:tc>
+              <w:tc>
+                <w:tcPr>
+                  <w:tcW w:w="2520" w:type="dxa"/>
+                </w:tcPr>
+                <w:p>
+                  <w:pPr>
+                    <w:spacing w:beforeLines="20" w:before="48"/>
+                    <w:jc w:val="right"/>
+                  </w:pPr>
+                </w:p>
+              </w:tc>
+            </w:tr>
+            <w:tr>
+              <w:tc>
+                <w:tcPr>
+                  <w:tcW w:w="2581" w:type="dxa"/>
+                </w:tcPr>
+                <w:p>
+                  <w:pPr>
+                    <w:spacing w:beforeLines="20" w:before="48"/>
+                  </w:pPr>
+                  <w:r>
+                    <w:t>Knoxville</w:t>
+                  </w:r>
+                </w:p>
+              </w:tc>
+              <w:tc>
+                <w:tcPr>
+                  <w:tcW w:w="2520" w:type="dxa"/>
+                </w:tcPr>
+                <w:p>
+                  <w:pPr>
+                    <w:spacing w:beforeLines="20" w:before="48"/>
+                    <w:jc w:val="right"/>
+                  </w:pPr>
+                  <w:r>
+                    <w:t>Machinery</w:t>
+                  </w:r>
+                </w:p>
+              </w:tc>
+            </w:tr>
+            <w:tr>
+              <w:tc>
+                <w:tcPr>
+                  <w:tcW w:w="2581" w:type="dxa"/>
+                </w:tcPr>
+                <w:p>
+                  <w:pPr>
+                    <w:spacing w:beforeLines="20" w:before="48"/>
+                  </w:pPr>
+                  <w:r>
+                    <w:t>Las Vegas</w:t>
+                  </w:r>
+                </w:p>
+              </w:tc>
+              <w:tc>
+                <w:tcPr>
+                  <w:tcW w:w="2520" w:type="dxa"/>
+                </w:tcPr>
+                <w:p>
+                  <w:pPr>
+                    <w:spacing w:beforeLines="20" w:before="48"/>
+                    <w:jc w:val="right"/>
+                  </w:pPr>
+                </w:p>
+              </w:tc>
+            </w:tr>
+            <w:tr>
+              <w:tc>
+                <w:tcPr>
+                  <w:tcW w:w="2581" w:type="dxa"/>
+                </w:tcPr>
+                <w:p>
+                  <w:pPr>
+                    <w:spacing w:beforeLines="20" w:before="48"/>
+                  </w:pPr>
+                  <w:r>
+                    <w:t>Los Angeles</w:t>
+                  </w:r>
+                </w:p>
+              </w:tc>
+              <w:tc>
+                <w:tcPr>
+                  <w:tcW w:w="2520" w:type="dxa"/>
+                </w:tcPr>
+                <w:p>
+                  <w:pPr>
+                    <w:spacing w:beforeLines="20" w:before="48"/>
+                    <w:jc w:val="right"/>
+                  </w:pPr>
+                </w:p>
+              </w:tc>
+            </w:tr>
+            <w:tr>
+              <w:tc>
+                <w:tcPr>
+                  <w:tcW w:w="2581" w:type="dxa"/>
+                </w:tcPr>
+                <w:p>
+                  <w:pPr>
+                    <w:spacing w:beforeLines="20" w:before="48"/>
+                  </w:pPr>
+                  <w:r>
+                    <w:t>Memphis</w:t>
+                  </w:r>
+                </w:p>
+              </w:tc>
+              <w:tc>
+                <w:tcPr>
+                  <w:tcW w:w="2520" w:type="dxa"/>
+                </w:tcPr>
+                <w:p>
+                  <w:pPr>
+                    <w:spacing w:beforeLines="20" w:before="48"/>
+                    <w:jc w:val="right"/>
+                  </w:pPr>
+                  <w:r>
+                    <w:t>Bauxite</w:t>
+                  </w:r>
+                </w:p>
+              </w:tc>
+            </w:tr>
+            <w:tr>
+              <w:tc>
+                <w:tcPr>
+                  <w:tcW w:w="2581" w:type="dxa"/>
+                </w:tcPr>
+                <w:p>
+                  <w:pPr>
+                    <w:spacing w:beforeLines="20" w:before="48"/>
+                  </w:pPr>
+                  <w:r>
+                    <w:t>Miami</w:t>
+                  </w:r>
+                </w:p>
+              </w:tc>
+              <w:tc>
+                <w:tcPr>
+                  <w:tcW w:w="2520" w:type="dxa"/>
+                </w:tcPr>
+                <w:p>
+                  <w:pPr>
+                    <w:spacing w:beforeLines="20" w:before="48"/>
+                    <w:jc w:val="right"/>
+                  </w:pPr>
+                  <w:r>
+                    <w:t>Cattle</w:t>
+                  </w:r>
+                </w:p>
+              </w:tc>
+            </w:tr>
+          </w:tbl>
+          <w:p>
+            <w:pPr>
+              <w:spacing w:beforeLines="20" w:before="48"/>
+              <w:rPr>
+                <w:sz w:val="22"/>
+                <w:szCs w:val="22"/>
+              </w:rPr>
+            </w:pPr>
+          </w:p>
+        </w:tc>
+        <w:tc>
+          <w:tcPr>
+            <w:tcW w:w="5395" w:type="dxa"/>
+            <w:tcBorders>
+              <w:left w:val="single" w:sz="4" w:space="0" w:color="auto"/>
+            </w:tcBorders>
+          </w:tcPr>
+          <w:tbl>
+            <w:tblPr>
+              <w:tblStyle w:val="TableGrid"/>
+              <w:tblW w:w="0" w:type="auto"/>
+              <w:tblBorders>
+                <w:top w:val="none" w:sz="0" w:space="0" w:color="auto"/>
+                <w:left w:val="none" w:sz="0" w:space="0" w:color="auto"/>
+                <w:bottom w:val="none" w:sz="0" w:space="0" w:color="auto"/>
+                <w:right w:val="none" w:sz="0" w:space="0" w:color="auto"/>
+                <w:insideV w:val="none" w:sz="0" w:space="0" w:color="auto"/>
+              </w:tblBorders>
+              <w:tblLook w:val="04A0" w:firstRow="1" w:lastRow="0" w:firstColumn="1" w:lastColumn="0" w:noHBand="0" w:noVBand="1"/>
+            </w:tblPr>
+            <w:tblGrid>
+              <w:gridCol w:w="2584"/>
+              <w:gridCol w:w="2585"/>
+            </w:tblGrid>
+            <w:tr>
+              <w:tc>
+                <w:tcPr>
+                  <w:tcW w:w="2584" w:type="dxa"/>
+                </w:tcPr>
+                <w:p>
+                  <w:pPr>
+                    <w:spacing w:beforeLines="20" w:before="48"/>
+                  </w:pPr>
+                  <w:r>
+                    <w:t>Minneapolis</w:t>
+                  </w:r>
+                </w:p>
+              </w:tc>
+              <w:tc>
+                <w:tcPr>
+                  <w:tcW w:w="2585" w:type="dxa"/>
+                </w:tcPr>
+                <w:p>
+                  <w:pPr>
+                    <w:spacing w:beforeLines="20" w:before="48"/>
+                    <w:jc w:val="right"/>
+                  </w:pPr>
+                  <w:r>
+                    <w:t>Corn</w:t>
+                  </w:r>
+                </w:p>
+              </w:tc>
+            </w:tr>
+            <w:tr>
+              <w:tc>
+                <w:tcPr>
+                  <w:tcW w:w="2584" w:type="dxa"/>
+                </w:tcPr>
+                <w:p>
+                  <w:pPr>
+                    <w:spacing w:beforeLines="20" w:before="48"/>
+                  </w:pPr>
+                  <w:r>
+                    <w:t>Montreal</w:t>
+                  </w:r>
+                </w:p>
+              </w:tc>
+              <w:tc>
+                <w:tcPr>
+                  <w:tcW w:w="2585" w:type="dxa"/>
+                </w:tcPr>
+                <w:p>
+                  <w:pPr>
+                    <w:spacing w:beforeLines="20" w:before="48"/>
+                    <w:jc w:val="right"/>
+                  </w:pPr>
+                  <w:r>
+                    <w:t>Imports</w:t>
+                  </w:r>
+                </w:p>
+              </w:tc>
+            </w:tr>
+            <w:tr>
+              <w:tc>
+                <w:tcPr>
+                  <w:tcW w:w="2584" w:type="dxa"/>
+                </w:tcPr>
+                <w:p>
+                  <w:pPr>
+                    <w:spacing w:beforeLines="20" w:before="48"/>
+                  </w:pPr>
+                  <w:r>
+                    <w:t>New Orleans</w:t>
+                  </w:r>
+                </w:p>
+              </w:tc>
+              <w:tc>
+                <w:tcPr>
+                  <w:tcW w:w="2585" w:type="dxa"/>
+                </w:tcPr>
+                <w:p>
+                  <w:pPr>
+                    <w:spacing w:beforeLines="20" w:before="48"/>
+                    <w:jc w:val="right"/>
+                  </w:pPr>
+                  <w:r>
+                    <w:t>Rice</w:t>
+                  </w:r>
+                </w:p>
+              </w:tc>
+            </w:tr>
+            <w:tr>
+              <w:tc>
+                <w:tcPr>
+                  <w:tcW w:w="2584" w:type="dxa"/>
+                </w:tcPr>
+                <w:p>
+                  <w:pPr>
+                    <w:spacing w:beforeLines="20" w:before="48"/>
+                  </w:pPr>
+                  <w:r>
+                    <w:t>New York</w:t>
+                  </w:r>
+                </w:p>
+              </w:tc>
+              <w:tc>
+                <w:tcPr>
+                  <w:tcW w:w="2585" w:type="dxa"/>
+                </w:tcPr>
+                <w:p>
+                  <w:pPr>
+                    <w:spacing w:beforeLines="20" w:before="48"/>
+                    <w:jc w:val="right"/>
+                  </w:pPr>
+                  <w:r>
+                    <w:t>Tourists</w:t>
+                  </w:r>
+                </w:p>
+              </w:tc>
+            </w:tr>
+            <w:tr>
+              <w:tc>
+                <w:tcPr>
+                  <w:tcW w:w="2584" w:type="dxa"/>
+                </w:tcPr>
+                <w:p>
+                  <w:pPr>
+                    <w:spacing w:beforeLines="20" w:before="48"/>
+                  </w:pPr>
+                  <w:r>
+                    <w:t>Omaha</w:t>
+                  </w:r>
+                </w:p>
+              </w:tc>
+              <w:tc>
+                <w:tcPr>
+                  <w:tcW w:w="2585" w:type="dxa"/>
+                </w:tcPr>
+                <w:p>
+                  <w:pPr>
+                    <w:spacing w:beforeLines="20" w:before="48"/>
+                    <w:jc w:val="right"/>
+                  </w:pPr>
+                  <w:r>
+                    <w:t>Wheat</w:t>
+                  </w:r>
+                </w:p>
+                <w:p>
+                  <w:pPr>
+                    <w:spacing w:beforeLines="20" w:before="48"/>
+                    <w:jc w:val="right"/>
+                  </w:pPr>
+                  <w:r>
+                    <w:t>Oats</w:t>
+                  </w:r>
+                </w:p>
+              </w:tc>
+            </w:tr>
+            <w:tr>
+              <w:tc>
+                <w:tcPr>
+                  <w:tcW w:w="2584" w:type="dxa"/>
+                </w:tcPr>
+                <w:p>
+                  <w:pPr>
+                    <w:spacing w:beforeLines="20" w:before="48"/>
+                  </w:pPr>
+                  <w:r>
+                    <w:t>Philadelphia</w:t>
+                  </w:r>
+                </w:p>
+              </w:tc>
+              <w:tc>
+                <w:tcPr>
+                  <w:tcW w:w="2585" w:type="dxa"/>
+                </w:tcPr>
+                <w:p>
+                  <w:pPr>
+                    <w:spacing w:beforeLines="20" w:before="48"/>
+                    <w:jc w:val="right"/>
+                  </w:pPr>
+                  <w:r>
+                    <w:t>Imports</w:t>
+                  </w:r>
+                </w:p>
+              </w:tc>
+            </w:tr>
+            <w:tr>
+              <w:tc>
+                <w:tcPr>
+                  <w:tcW w:w="2584" w:type="dxa"/>
+                </w:tcPr>
+                <w:p>
+                  <w:pPr>
+                    <w:spacing w:beforeLines="20" w:before="48"/>
+                  </w:pPr>
+                  <w:r>
+                    <w:t>Phoenix</w:t>
+                  </w:r>
+                </w:p>
+              </w:tc>
+              <w:tc>
+                <w:tcPr>
+                  <w:tcW w:w="2585" w:type="dxa"/>
+                </w:tcPr>
+                <w:p>
+                  <w:pPr>
+                    <w:spacing w:beforeLines="20" w:before="48"/>
+                    <w:jc w:val="right"/>
+                  </w:pPr>
+                  <w:r>
+                    <w:t>Copper</w:t>
+                  </w:r>
+                </w:p>
+              </w:tc>
+            </w:tr>
+            <w:tr>
+              <w:tc>
+                <w:tcPr>
+                  <w:tcW w:w="2584" w:type="dxa"/>
+                </w:tcPr>
+                <w:p>
+                  <w:pPr>
+                    <w:spacing w:beforeLines="20" w:before="48"/>
+                  </w:pPr>
+                  <w:r>
+                    <w:t>Pittsburgh</w:t>
+                  </w:r>
+                </w:p>
+              </w:tc>
+              <w:tc>
+                <w:tcPr>
+                  <w:tcW w:w="2585" w:type="dxa"/>
+                </w:tcPr>
+                <w:p>
+                  <w:pPr>
+                    <w:spacing w:beforeLines="20" w:before="48"/>
+                    <w:jc w:val="right"/>
+                  </w:pPr>
+                  <w:r>
+                    <w:t>Steel</w:t>
+                  </w:r>
+                </w:p>
+              </w:tc>
+            </w:tr>
+            <w:tr>
+              <w:tc>
+                <w:tcPr>
+                  <w:tcW w:w="2584" w:type="dxa"/>
+                </w:tcPr>
+                <w:p>
+                  <w:pPr>
+                    <w:spacing w:beforeLines="20" w:before="48"/>
+                  </w:pPr>
+                  <w:r>
+                    <w:t>Portland, ME</w:t>
+                  </w:r>
+                </w:p>
+              </w:tc>
+              <w:tc>
+                <w:tcPr>
+                  <w:tcW w:w="2585" w:type="dxa"/>
+                </w:tcPr>
+                <w:p>
+                  <w:pPr>
+                    <w:spacing w:beforeLines="20" w:before="48"/>
+                    <w:jc w:val="right"/>
+                  </w:pPr>
+                  <w:r>
+                    <w:t>Wood</w:t>
+                  </w:r>
+                </w:p>
+              </w:tc>
+            </w:tr>
+            <w:tr>
+              <w:tc>
+                <w:tcPr>
+                  <w:tcW w:w="2584" w:type="dxa"/>
+                </w:tcPr>
+                <w:p>
+                  <w:pPr>
+                    <w:spacing w:beforeLines="20" w:before="48"/>
+                  </w:pPr>
+                  <w:r>
+                    <w:t>Portland, OR</w:t>
+                  </w:r>
+                </w:p>
+              </w:tc>
+              <w:tc>
+                <w:tcPr>
+                  <w:tcW w:w="2585" w:type="dxa"/>
+                </w:tcPr>
+                <w:p>
+                  <w:pPr>
+                    <w:spacing w:beforeLines="20" w:before="48"/>
+                    <w:jc w:val="right"/>
+                  </w:pPr>
+                  <w:r>
+                    <w:t>Fish</w:t>
+                  </w:r>
+                </w:p>
+                <w:p>
+                  <w:pPr>
+                    <w:spacing w:beforeLines="20" w:before="48"/>
+                    <w:jc w:val="right"/>
+                  </w:pPr>
+                  <w:r>
+                    <w:t>Copper</w:t>
+                  </w:r>
+                </w:p>
+                <w:p>
+                  <w:pPr>
+                    <w:spacing w:beforeLines="20" w:before="48"/>
+                    <w:jc w:val="right"/>
+                  </w:pPr>
+                  <w:r>
+                    <w:t>Wood</w:t>
+                  </w:r>
+                </w:p>
+              </w:tc>
+            </w:tr>
+            <w:tr>
+              <w:tc>
+                <w:tcPr>
+                  <w:tcW w:w="2584" w:type="dxa"/>
+                </w:tcPr>
+                <w:p>
+                  <w:pPr>
+                    <w:spacing w:beforeLines="20" w:before="48"/>
+                  </w:pPr>
+                  <w:r>
+                    <w:t>Raleigh</w:t>
+                  </w:r>
+                </w:p>
+              </w:tc>
+              <w:tc>
+                <w:tcPr>
+                  <w:tcW w:w="2585" w:type="dxa"/>
+                </w:tcPr>
+                <w:p>
+                  <w:pPr>
+                    <w:spacing w:beforeLines="20" w:before="48"/>
+                    <w:jc w:val="right"/>
+                  </w:pPr>
+                  <w:r>
+                    <w:t>Tobacco</w:t>
+                  </w:r>
+                </w:p>
+                <w:p>
+                  <w:pPr>
+                    <w:spacing w:beforeLines="20" w:before="48"/>
+                    <w:jc w:val="right"/>
+                  </w:pPr>
+                  <w:r>
+                    <w:t>Machinery</w:t>
+                  </w:r>
+                </w:p>
+              </w:tc>
+            </w:tr>
+            <w:tr>
+              <w:tc>
+                <w:tcPr>
+                  <w:tcW w:w="2584" w:type="dxa"/>
+                </w:tcPr>
+                <w:p>
+                  <w:pPr>
+                    <w:spacing w:beforeLines="20" w:before="48"/>
+                  </w:pPr>
+                  <w:r>
+                    <w:t>Regina</w:t>
+                  </w:r>
+                </w:p>
+              </w:tc>
+              <w:tc>
+                <w:tcPr>
+                  <w:tcW w:w="2585" w:type="dxa"/>
+                </w:tcPr>
+                <w:p>
+                  <w:pPr>
+                    <w:spacing w:beforeLines="20" w:before="48"/>
+                    <w:jc w:val="right"/>
+                  </w:pPr>
+                  <w:r>
+                    <w:t>Cattle</w:t>
+                  </w:r>
+                </w:p>
+                <w:p>
+                  <w:pPr>
+                    <w:spacing w:beforeLines="20" w:before="48"/>
+                    <w:jc w:val="right"/>
+                  </w:pPr>
+                  <w:r>
+                    <w:t>Uranium</w:t>
+                  </w:r>
+                </w:p>
+              </w:tc>
+            </w:tr>
+            <w:tr>
+              <w:tc>
+                <w:tcPr>
+                  <w:tcW w:w="2584" w:type="dxa"/>
+                </w:tcPr>
+                <w:p>
+                  <w:pPr>
+                    <w:spacing w:beforeLines="20" w:before="48"/>
+                  </w:pPr>
+                  <w:r>
+                    <w:t>St. Louis</w:t>
+                  </w:r>
+                </w:p>
+              </w:tc>
+              <w:tc>
+                <w:tcPr>
+                  <w:tcW w:w="2585" w:type="dxa"/>
+                </w:tcPr>
+                <w:p>
+                  <w:pPr>
+                    <w:spacing w:beforeLines="20" w:before="48"/>
+                    <w:jc w:val="right"/>
+                  </w:pPr>
+                  <w:r>
+                    <w:t>Swine</w:t>
+                  </w:r>
+                </w:p>
+                <w:p>
+                  <w:pPr>
+                    <w:spacing w:beforeLines="20" w:before="48"/>
+                    <w:jc w:val="right"/>
+                  </w:pPr>
+                  <w:r>
+                    <w:t>Corn</w:t>
+                  </w:r>
+                </w:p>
+              </w:tc>
+            </w:tr>
+            <w:tr>
+              <w:tc>
+                <w:tcPr>
+                  <w:tcW w:w="2584" w:type="dxa"/>
+                </w:tcPr>
+                <w:p>
+                  <w:pPr>
+                    <w:spacing w:beforeLines="20" w:before="48"/>
+                  </w:pPr>
+                  <w:r>
+                    <w:t>Salt Lake City</w:t>
+                  </w:r>
+                </w:p>
+              </w:tc>
+              <w:tc>
+                <w:tcPr>
+                  <w:tcW w:w="2585" w:type="dxa"/>
+                </w:tcPr>
+                <w:p>
+                  <w:pPr>
+                    <w:spacing w:beforeLines="20" w:before="48"/>
+                    <w:jc w:val="right"/>
+                  </w:pPr>
+                  <w:r>
+                    <w:t>Coal</w:t>
+                  </w:r>
+                </w:p>
+                <w:p>
+                  <w:pPr>
+                    <w:spacing w:beforeLines="20" w:before="48"/>
+                    <w:jc w:val="right"/>
+                  </w:pPr>
+                  <w:r>
+                    <w:t>Sheep</w:t>
+                  </w:r>
+                </w:p>
+              </w:tc>
+            </w:tr>
+            <w:tr>
+              <w:tc>
+                <w:tcPr>
+                  <w:tcW w:w="2584" w:type="dxa"/>
+                </w:tcPr>
+                <w:p>
+                  <w:pPr>
+                    <w:spacing w:beforeLines="20" w:before="48"/>
+                  </w:pPr>
+                  <w:r>
+                    <w:t>San Diego</w:t>
+                  </w:r>
+                </w:p>
+              </w:tc>
+              <w:tc>
+                <w:tcPr>
+                  <w:tcW w:w="2585" w:type="dxa"/>
+                </w:tcPr>
+                <w:p>
+                  <w:pPr>
+                    <w:spacing w:beforeLines="20" w:before="48"/>
+                    <w:jc w:val="right"/>
+                  </w:pPr>
+                  <w:r>
+                    <w:t>Machinery</w:t>
+                  </w:r>
+                </w:p>
+                <w:p>
+                  <w:pPr>
+                    <w:spacing w:beforeLines="20" w:before="48"/>
+                    <w:jc w:val="right"/>
+                  </w:pPr>
+                  <w:r>
+                    <w:t>Fruit</w:t>
+                  </w:r>
+                </w:p>
+              </w:tc>
+            </w:tr>
+            <w:tr>
+              <w:tc>
+                <w:tcPr>
+                  <w:tcW w:w="2584" w:type="dxa"/>
+                </w:tcPr>
+                <w:p>
+                  <w:pPr>
+                    <w:spacing w:beforeLines="20" w:before="48"/>
+                  </w:pPr>
+                  <w:r>
+                    <w:t>San Francisco</w:t>
+                  </w:r>
+                </w:p>
+              </w:tc>
+              <w:tc>
+                <w:tcPr>
+                  <w:tcW w:w="2585" w:type="dxa"/>
+                </w:tcPr>
+                <w:p>
+                  <w:pPr>
+                    <w:spacing w:beforeLines="20" w:before="48"/>
+                    <w:jc w:val="right"/>
+                  </w:pPr>
+                  <w:r>
+                    <w:t>Imports</w:t>
+                  </w:r>
+                </w:p>
+                <w:p>
+                  <w:pPr>
+                    <w:spacing w:beforeLines="20" w:before="48"/>
+                    <w:jc w:val="right"/>
+                  </w:pPr>
+                  <w:r>
+                    <w:t>Fruit</w:t>
+                  </w:r>
+                </w:p>
+                <w:p>
+                  <w:pPr>
+                    <w:spacing w:beforeLines="20" w:before="48"/>
+                    <w:jc w:val="right"/>
+                  </w:pPr>
+                  <w:r>
+                    <w:t>Sugar</w:t>
+                  </w:r>
+                </w:p>
+              </w:tc>
+            </w:tr>
+            <w:tr>
+              <w:tc>
+                <w:tcPr>
+                  <w:tcW w:w="2584" w:type="dxa"/>
+                </w:tcPr>
+                <w:p>
+                  <w:pPr>
+                    <w:spacing w:beforeLines="20" w:before="48"/>
+                  </w:pPr>
+                  <w:r>
+                    <w:t>Santa Fe</w:t>
+                  </w:r>
+                </w:p>
+              </w:tc>
+              <w:tc>
+                <w:tcPr>
+                  <w:tcW w:w="2585" w:type="dxa"/>
+                </w:tcPr>
+                <w:p>
+                  <w:pPr>
+                    <w:spacing w:beforeLines="20" w:before="48"/>
+                    <w:jc w:val="right"/>
+                  </w:pPr>
+                  <w:r>
+                    <w:t>Coal</w:t>
+                  </w:r>
+                </w:p>
+                <w:p>
+                  <w:pPr>
+                    <w:spacing w:beforeLines="20" w:before="48"/>
+                    <w:jc w:val="right"/>
+                  </w:pPr>
+                  <w:r>
+                    <w:t>Uranium</w:t>
+                  </w:r>
+                </w:p>
+              </w:tc>
+            </w:tr>
+            <w:tr>
+              <w:tc>
+                <w:tcPr>
+                  <w:tcW w:w="2584" w:type="dxa"/>
+                </w:tcPr>
+                <w:p>
+                  <w:pPr>
+                    <w:spacing w:beforeLines="20" w:before="48"/>
+                  </w:pPr>
+                  <w:r>
+                    <w:t>Savannah</w:t>
+                  </w:r>
+                </w:p>
+              </w:tc>
+              <w:tc>
+                <w:tcPr>
+                  <w:tcW w:w="2585" w:type="dxa"/>
+                </w:tcPr>
+                <w:p>
+                  <w:pPr>
+                    <w:spacing w:beforeLines="20" w:before="48"/>
+                    <w:jc w:val="right"/>
+                  </w:pPr>
+                  <w:r>
+                    <w:t>Tobacco</w:t>
+                  </w:r>
+                </w:p>
+                <w:p>
+                  <w:pPr>
+                    <w:spacing w:beforeLines="20" w:before="48"/>
+                    <w:jc w:val="right"/>
+                  </w:pPr>
+                  <w:r>
+                    <w:t>Cotton</w:t>
+                  </w:r>
+                </w:p>
+              </w:tc>
+            </w:tr>
+            <w:tr>
+              <w:tc>
+                <w:tcPr>
+                  <w:tcW w:w="2584" w:type="dxa"/>
+                </w:tcPr>
+                <w:p>
+                  <w:pPr>
+                    <w:spacing w:beforeLines="20" w:before="48"/>
+                  </w:pPr>
+                  <w:r>
+                    <w:t>Seattle</w:t>
+                  </w:r>
+                </w:p>
+              </w:tc>
+              <w:tc>
+                <w:tcPr>
+                  <w:tcW w:w="2585" w:type="dxa"/>
+                </w:tcPr>
+                <w:p>
+                  <w:pPr>
+                    <w:spacing w:beforeLines="20" w:before="48"/>
+                    <w:jc w:val="right"/>
+                  </w:pPr>
+                </w:p>
+              </w:tc>
+            </w:tr>
+            <w:tr>
+              <w:tc>
+                <w:tcPr>
+                  <w:tcW w:w="2584" w:type="dxa"/>
+                </w:tcPr>
+                <w:p>
+                  <w:pPr>
+                    <w:spacing w:beforeLines="20" w:before="48"/>
+                  </w:pPr>
+                  <w:r>
+                    <w:t>Sudbury</w:t>
+                  </w:r>
+                </w:p>
+              </w:tc>
+              <w:tc>
+                <w:tcPr>
+                  <w:tcW w:w="2585" w:type="dxa"/>
+                </w:tcPr>
+                <w:p>
+                  <w:pPr>
+                    <w:spacing w:beforeLines="20" w:before="48"/>
+                    <w:jc w:val="right"/>
+                  </w:pPr>
+                  <w:r>
+                    <w:t>Nickel</w:t>
+                  </w:r>
+                </w:p>
+              </w:tc>
+            </w:tr>
+            <w:tr>
+              <w:tc>
+                <w:tcPr>
+                  <w:tcW w:w="2584" w:type="dxa"/>
+                </w:tcPr>
+                <w:p>
+                  <w:pPr>
+                    <w:spacing w:beforeLines="20" w:before="48"/>
+                  </w:pPr>
+                  <w:r>
+                    <w:t>Tampa</w:t>
+                  </w:r>
+                </w:p>
+              </w:tc>
+              <w:tc>
+                <w:tcPr>
+                  <w:tcW w:w="2585" w:type="dxa"/>
+                </w:tcPr>
+                <w:p>
+                  <w:pPr>
+                    <w:spacing w:beforeLines="20" w:before="48"/>
+                    <w:jc w:val="right"/>
+                  </w:pPr>
+                  <w:r>
+                    <w:t>Fruit</w:t>
+                  </w:r>
+                </w:p>
+              </w:tc>
+            </w:tr>
+            <w:tr>
+              <w:tc>
+                <w:tcPr>
+                  <w:tcW w:w="2584" w:type="dxa"/>
+                </w:tcPr>
+                <w:p>
+                  <w:pPr>
+                    <w:spacing w:beforeLines="20" w:before="48"/>
+                  </w:pPr>
+                  <w:r>
+                    <w:t>Toronto</w:t>
+                  </w:r>
+                </w:p>
+              </w:tc>
+              <w:tc>
+                <w:tcPr>
+                  <w:tcW w:w="2585" w:type="dxa"/>
+                </w:tcPr>
+                <w:p>
+                  <w:pPr>
+                    <w:spacing w:beforeLines="20" w:before="48"/>
+                    <w:jc w:val="right"/>
+                  </w:pPr>
+                  <w:r>
+                    <w:t>Cars</w:t>
+                  </w:r>
+                </w:p>
+                <w:p>
+                  <w:pPr>
+                    <w:spacing w:beforeLines="20" w:before="48"/>
+                    <w:jc w:val="right"/>
+                  </w:pPr>
+                  <w:r>
+                    <w:t>Machinery</w:t>
+                  </w:r>
+                </w:p>
+              </w:tc>
+            </w:tr>
+            <w:tr>
+              <w:tc>
+                <w:tcPr>
+                  <w:tcW w:w="2584" w:type="dxa"/>
+                </w:tcPr>
+                <w:p>
+                  <w:pPr>
+                    <w:spacing w:beforeLines="20" w:before="48"/>
+                  </w:pPr>
+                  <w:r>
+                    <w:t>Vancouver</w:t>
+                  </w:r>
+                </w:p>
+              </w:tc>
+              <w:tc>
+                <w:tcPr>
+                  <w:tcW w:w="2585" w:type="dxa"/>
+                </w:tcPr>
+                <w:p>
+                  <w:pPr>
+                    <w:spacing w:beforeLines="20" w:before="48"/>
+                    <w:jc w:val="right"/>
+                  </w:pPr>
+                  <w:r>
+                    <w:t>Nickel</w:t>
+                  </w:r>
+                </w:p>
+                <w:p>
+                  <w:pPr>
+                    <w:spacing w:beforeLines="20" w:before="48"/>
+                    <w:jc w:val="right"/>
+                  </w:pPr>
+                  <w:r>
+                    <w:t>Fish</w:t>
+                  </w:r>
+                </w:p>
+              </w:tc>
+            </w:tr>
+            <w:tr>
+              <w:tc>
+                <w:tcPr>
+                  <w:tcW w:w="2584" w:type="dxa"/>
+                </w:tcPr>
+                <w:p>
+                  <w:pPr>
+                    <w:spacing w:beforeLines="20" w:before="48"/>
+                  </w:pPr>
+                  <w:r>
+                    <w:t>Washington, D.C.</w:t>
+                  </w:r>
+                </w:p>
+              </w:tc>
+              <w:tc>
+                <w:tcPr>
+                  <w:tcW w:w="2585" w:type="dxa"/>
+                </w:tcPr>
+                <w:p>
+                  <w:pPr>
+                    <w:spacing w:beforeLines="20" w:before="48"/>
+                    <w:jc w:val="right"/>
+                  </w:pPr>
+                </w:p>
+              </w:tc>
+            </w:tr>
+            <w:tr>
+              <w:tc>
+                <w:tcPr>
+                  <w:tcW w:w="2584" w:type="dxa"/>
+                </w:tcPr>
+                <w:p>
+                  <w:pPr>
+                    <w:spacing w:beforeLines="20" w:before="48"/>
+                  </w:pPr>
+                  <w:r>
+                    <w:t>Winnipeg</w:t>
+                  </w:r>
+                </w:p>
+              </w:tc>
+              <w:tc>
+                <w:tcPr>
+                  <w:tcW w:w="2585" w:type="dxa"/>
+                </w:tcPr>
+                <w:p>
+                  <w:pPr>
+                    <w:spacing w:beforeLines="20" w:before="48"/>
+                    <w:jc w:val="right"/>
+                  </w:pPr>
+                  <w:r>
+                    <w:t>Oats</w:t>
+                  </w:r>
+                </w:p>
+                <w:p>
+                  <w:pPr>
+                    <w:spacing w:beforeLines="20" w:before="48"/>
+                    <w:jc w:val="right"/>
+                  </w:pPr>
+                  <w:r>
+                    <w:t>Wheat</w:t>
+                  </w:r>
+                </w:p>
+              </w:tc>
+            </w:tr>
+          </w:tbl>
+          <w:p>
+            <w:pPr>
+              <w:spacing w:beforeLines="20" w:before="48"/>
+              <w:rPr>
+                <w:sz w:val="22"/>
+                <w:szCs w:val="22"/>
+              </w:rPr>
+            </w:pPr>
+          </w:p>
+        </w:tc>
+      </w:tr>
+    </w:tbl>
+    <w:p>
+      <w:pPr>
+        <w:spacing w:after="0"/>
+        <w:rPr>
+          <w:sz w:val="26"/>
+          <w:szCs w:val="26"/>
+        </w:rPr>
+      </w:pPr>
+    </w:p>
     <w:sectPr>
-      <w:headerReference w:type="default" r:id="rId32"/>
       <w:pgSz w:w="12240" w:h="15840"/>
       <w:pgMar w:top="720" w:right="720" w:bottom="720" w:left="720" w:header="720" w:footer="720" w:gutter="0"/>
       <w:cols w:space="720"/>
@@ -4685,16 +6508,6 @@
     </w:p>
   </w:footnote>
 </w:footnotes>
-</file>
-
-<file path=word/header1.xml><?xml version="1.0" encoding="utf-8"?>
-<w:hdr xmlns:wpc="http://schemas.microsoft.com/office/word/2010/wordprocessingCanvas" xmlns:cx="http://schemas.microsoft.com/office/drawing/2014/chartex" xmlns:cx1="http://schemas.microsoft.com/office/drawing/2015/9/8/chartex" xmlns:cx2="http://schemas.microsoft.com/office/drawing/2015/10/21/chartex" xmlns:cx3="http://schemas.microsoft.com/office/drawing/2016/5/9/chartex" xmlns:cx4="http://schemas.microsoft.com/office/drawing/2016/5/10/chartex" xmlns:cx5="http://schemas.microsoft.com/office/drawing/2016/5/11/chartex" xmlns:cx6="http://schemas.microsoft.com/office/drawing/2016/5/12/chartex" xmlns:cx7="http://schemas.microsoft.com/office/drawing/2016/5/13/chartex" xmlns:cx8="http://schemas.microsoft.com/office/drawing/2016/5/14/chartex" xmlns:mc="http://schemas.openxmlformats.org/markup-compatibility/2006" xmlns:aink="http://schemas.microsoft.com/office/drawing/2016/ink" xmlns:am3d="http://schemas.microsoft.com/office/drawing/2017/model3d" xmlns:o="urn:schemas-microsoft-com:office:office" xmlns:oel="http://schemas.microsoft.com/office/2019/extlst" xmlns:r="http://schemas.openxmlformats.org/officeDocument/2006/relationships" xmlns:m="http://schemas.openxmlformats.org/officeDocument/2006/math" xmlns:v="urn:schemas-microsoft-com:vml" xmlns:wp14="http://schemas.microsoft.com/office/word/2010/wordprocessingDrawing" xmlns:wp="http://schemas.openxmlformats.org/drawingml/2006/wordprocessingDrawing" xmlns:w10="urn:schemas-microsoft-com:office:word" xmlns:w="http://schemas.openxmlformats.org/wordprocessingml/2006/main" xmlns:w14="http://schemas.microsoft.com/office/word/2010/wordml" xmlns:w15="http://schemas.microsoft.com/office/word/2012/wordml" xmlns:w16cex="http://schemas.microsoft.com/office/word/2018/wordml/cex" xmlns:w16cid="http://schemas.microsoft.com/office/word/2016/wordml/cid" xmlns:w16="http://schemas.microsoft.com/office/word/2018/wordml" xmlns:w16du="http://schemas.microsoft.com/office/word/2023/wordml/word16du" xmlns:w16sdtdh="http://schemas.microsoft.com/office/word/2020/wordml/sdtdatahash" xmlns:w16sdtfl="http://schemas.microsoft.com/office/word/2024/wordml/sdtformatlock" xmlns:w16se="http://schemas.microsoft.com/office/word/2015/wordml/symex" xmlns:wpg="http://schemas.microsoft.com/office/word/2010/wordprocessingGroup" xmlns:wpi="http://schemas.microsoft.com/office/word/2010/wordprocessingInk" xmlns:wne="http://schemas.microsoft.com/office/word/2006/wordml" xmlns:wps="http://schemas.microsoft.com/office/word/2010/wordprocessingShape" mc:Ignorable="w14 w15 w16se w16cid w16 w16cex w16sdtdh w16sdtfl w16du wp14">
-  <w:p>
-    <w:pPr>
-      <w:pStyle w:val="Header"/>
-    </w:pPr>
-  </w:p>
-</w:hdr>
 </file>
 
 <file path=word/styles.xml><?xml version="1.0" encoding="utf-8"?>

</xml_diff>